<commit_message>
Added Start of UserProfile: added controller, module, assets and view
</commit_message>
<xml_diff>
--- a/doc/RapportV2.docx
+++ b/doc/RapportV2.docx
@@ -411,7 +411,7 @@
                   </wp:anchor>
                 </w:drawing>
               </mc:Choice>
-              <mc:Fallback xmlns:cx="http://schemas.microsoft.com/office/drawing/2014/chartex" xmlns:cx1="http://schemas.microsoft.com/office/drawing/2015/9/8/chartex" xmlns:cx2="http://schemas.microsoft.com/office/drawing/2015/10/21/chartex" xmlns:cx3="http://schemas.microsoft.com/office/drawing/2016/5/9/chartex" xmlns:cx4="http://schemas.microsoft.com/office/drawing/2016/5/10/chartex" xmlns:cx5="http://schemas.microsoft.com/office/drawing/2016/5/11/chartex" xmlns:w16se="http://schemas.microsoft.com/office/word/2015/wordml/symex">
+              <mc:Fallback xmlns:w16se="http://schemas.microsoft.com/office/word/2015/wordml/symex" xmlns:cx5="http://schemas.microsoft.com/office/drawing/2016/5/11/chartex" xmlns:cx4="http://schemas.microsoft.com/office/drawing/2016/5/10/chartex" xmlns:cx3="http://schemas.microsoft.com/office/drawing/2016/5/9/chartex" xmlns:cx2="http://schemas.microsoft.com/office/drawing/2015/10/21/chartex" xmlns:cx1="http://schemas.microsoft.com/office/drawing/2015/9/8/chartex" xmlns:cx="http://schemas.microsoft.com/office/drawing/2014/chartex">
                 <w:pict>
                   <v:rect id="Rectangle 472" o:spid="_x0000_s1027" style="position:absolute;margin-left:0;margin-top:0;width:148.1pt;height:760.3pt;z-index:251678720;visibility:visible;mso-wrap-style:square;mso-width-percent:242;mso-height-percent:960;mso-left-percent:730;mso-wrap-distance-left:9pt;mso-wrap-distance-top:0;mso-wrap-distance-right:9pt;mso-wrap-distance-bottom:0;mso-position-horizontal-relative:page;mso-position-vertical:center;mso-position-vertical-relative:page;mso-width-percent:242;mso-height-percent:960;mso-left-percent:730;mso-width-relative:page;mso-height-relative:page;v-text-anchor:middle" o:gfxdata="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" fillcolor="#44546a [3215]" stroked="f" strokeweight="1pt">
                     <v:path arrowok="t"/>
@@ -559,7 +559,7 @@
                   </wp:anchor>
                 </w:drawing>
               </mc:Choice>
-              <mc:Fallback xmlns:cx="http://schemas.microsoft.com/office/drawing/2014/chartex" xmlns:cx1="http://schemas.microsoft.com/office/drawing/2015/9/8/chartex" xmlns:cx2="http://schemas.microsoft.com/office/drawing/2015/10/21/chartex" xmlns:cx3="http://schemas.microsoft.com/office/drawing/2016/5/9/chartex" xmlns:cx4="http://schemas.microsoft.com/office/drawing/2016/5/10/chartex" xmlns:cx5="http://schemas.microsoft.com/office/drawing/2016/5/11/chartex" xmlns:w16se="http://schemas.microsoft.com/office/word/2015/wordml/symex">
+              <mc:Fallback xmlns:w16se="http://schemas.microsoft.com/office/word/2015/wordml/symex" xmlns:cx5="http://schemas.microsoft.com/office/drawing/2016/5/11/chartex" xmlns:cx4="http://schemas.microsoft.com/office/drawing/2016/5/10/chartex" xmlns:cx3="http://schemas.microsoft.com/office/drawing/2016/5/9/chartex" xmlns:cx2="http://schemas.microsoft.com/office/drawing/2015/10/21/chartex" xmlns:cx1="http://schemas.microsoft.com/office/drawing/2015/9/8/chartex" xmlns:cx="http://schemas.microsoft.com/office/drawing/2014/chartex">
                 <w:pict>
                   <v:shapetype id="_x0000_t202" coordsize="21600,21600" o:spt="202" path="m,l,21600r21600,l21600,xe">
                     <v:stroke joinstyle="miter"/>
@@ -652,16 +652,31 @@
           </w:r>
         </w:p>
         <w:p>
-          <w:fldSimple w:instr=" TOC \o &quot;1-3&quot; \h \z \u ">
-            <w:r>
-              <w:rPr>
-                <w:b/>
-                <w:bCs/>
-                <w:noProof/>
-              </w:rPr>
-              <w:t>Aucune entrée de table des matières n'a été trouvée.</w:t>
-            </w:r>
-          </w:fldSimple>
+          <w:r>
+            <w:fldChar w:fldCharType="begin"/>
+          </w:r>
+          <w:r>
+            <w:instrText xml:space="preserve"> TOC \o "1-3" \h \z \u </w:instrText>
+          </w:r>
+          <w:r>
+            <w:fldChar w:fldCharType="separate"/>
+          </w:r>
+          <w:r>
+            <w:rPr>
+              <w:b/>
+              <w:bCs/>
+              <w:noProof/>
+            </w:rPr>
+            <w:t>Aucune entrée de table des matières n'a été trouvée.</w:t>
+          </w:r>
+          <w:r>
+            <w:rPr>
+              <w:b/>
+              <w:bCs/>
+              <w:noProof/>
+            </w:rPr>
+            <w:fldChar w:fldCharType="end"/>
+          </w:r>
         </w:p>
       </w:sdtContent>
     </w:sdt>
@@ -926,10 +941,7 @@
         <w:t xml:space="preserve"> </w:t>
       </w:r>
       <w:r>
-        <w:rPr>
-          <w:highlight w:val="yellow"/>
-        </w:rPr>
-        <w:t>A chaque fois que l'API est interrogée</w:t>
+        <w:t>Au lancement l'application</w:t>
       </w:r>
       <w:r>
         <w:t xml:space="preserve">, </w:t>
@@ -947,7 +959,13 @@
         <w:t xml:space="preserve">de récupérer l'ensemble des fonctionnalités </w:t>
       </w:r>
       <w:r>
-        <w:t>actuellement disponible, puis renvoi des données en accord avec ces options.</w:t>
+        <w:t>actuellement disponible, puis ren</w:t>
+      </w:r>
+      <w:r>
+        <w:t>voi des données en accord avec c</w:t>
+      </w:r>
+      <w:r>
+        <w:t>es options.</w:t>
       </w:r>
     </w:p>
     <w:p>
@@ -992,6 +1010,16 @@
       </w:r>
     </w:p>
     <w:p>
+      <w:pPr>
+        <w:jc w:val="both"/>
+      </w:pPr>
+      <w:r>
+        <w:t>/health</w:t>
+      </w:r>
+      <w:bookmarkStart w:id="0" w:name="_GoBack"/>
+      <w:bookmarkEnd w:id="0"/>
+    </w:p>
+    <w:p>
       <w:r>
         <w:rPr>
           <w:highlight w:val="yellow"/>
@@ -1012,8 +1040,6 @@
       <w:r>
         <w:t>Client Angular</w:t>
       </w:r>
-      <w:bookmarkStart w:id="0" w:name="_GoBack"/>
-      <w:bookmarkEnd w:id="0"/>
     </w:p>
     <w:p>
       <w:pPr>
@@ -2260,7 +2286,7 @@
 </file>
 
 <file path=customXml/itemProps2.xml><?xml version="1.0" encoding="utf-8"?>
-<ds:datastoreItem xmlns:ds="http://schemas.openxmlformats.org/officeDocument/2006/customXml" ds:itemID="{B2B8D210-15A1-4F45-B02C-76726359EA5B}">
+<ds:datastoreItem xmlns:ds="http://schemas.openxmlformats.org/officeDocument/2006/customXml" ds:itemID="{C2264A88-347C-4CC0-9D0F-073CB1A3B8EA}">
   <ds:schemaRefs>
     <ds:schemaRef ds:uri="http://schemas.openxmlformats.org/officeDocument/2006/bibliography"/>
   </ds:schemaRefs>

</xml_diff>